<commit_message>
vervolg section 6 + begin section 7
</commit_message>
<xml_diff>
--- a/SoftwareTesting_Logboek.docx
+++ b/SoftwareTesting_Logboek.docx
@@ -2337,6 +2337,7 @@
       <w:r>
         <w:rPr>
           <w:rStyle w:val="Accentuationintense"/>
+          <w:noProof/>
         </w:rPr>
         <w:drawing>
           <wp:inline distT="0" distB="0" distL="0" distR="0" wp14:anchorId="478F9711" wp14:editId="3F359DF7">
@@ -2374,6 +2375,254 @@
           </wp:inline>
         </w:drawing>
       </w:r>
+    </w:p>
+    <w:p>
+      <w:pPr>
+        <w:ind w:left="360"/>
+        <w:rPr>
+          <w:rStyle w:val="Accentuationintense"/>
+        </w:rPr>
+      </w:pPr>
+      <w:r>
+        <w:rPr>
+          <w:rStyle w:val="Accentuationintense"/>
+        </w:rPr>
+        <w:t>HOELANG ?</w:t>
+      </w:r>
+    </w:p>
+    <w:p>
+      <w:pPr>
+        <w:pStyle w:val="Paragraphedeliste"/>
+        <w:numPr>
+          <w:ilvl w:val="0"/>
+          <w:numId w:val="4"/>
+        </w:numPr>
+        <w:rPr>
+          <w:rStyle w:val="Accentuationintense"/>
+          <w:rFonts w:cstheme="minorHAnsi"/>
+          <w:b w:val="0"/>
+          <w:bCs w:val="0"/>
+        </w:rPr>
+      </w:pPr>
+      <w:r>
+        <w:rPr>
+          <w:rStyle w:val="Accentuationintense"/>
+          <w:rFonts w:cstheme="minorHAnsi"/>
+          <w:b w:val="0"/>
+          <w:bCs w:val="0"/>
+        </w:rPr>
+        <w:t xml:space="preserve">4 </w:t>
+      </w:r>
+      <w:r>
+        <w:rPr>
+          <w:rStyle w:val="Accentuationintense"/>
+          <w:rFonts w:cstheme="minorHAnsi"/>
+          <w:b w:val="0"/>
+          <w:bCs w:val="0"/>
+        </w:rPr>
+        <w:t>uur udemy</w:t>
+      </w:r>
+    </w:p>
+    <w:p/>
+    <w:p/>
+    <w:p/>
+    <w:p/>
+    <w:p/>
+    <w:p/>
+    <w:p/>
+    <w:p/>
+    <w:p/>
+    <w:p/>
+    <w:p/>
+    <w:p/>
+    <w:p/>
+    <w:p/>
+    <w:p>
+      <w:pPr>
+        <w:ind w:left="360"/>
+        <w:rPr>
+          <w:rStyle w:val="Accentuationintense"/>
+        </w:rPr>
+      </w:pPr>
+      <w:r>
+        <w:rPr>
+          <w:rStyle w:val="Accentuationintense"/>
+        </w:rPr>
+        <w:lastRenderedPageBreak/>
+        <w:t>WAT ?</w:t>
+      </w:r>
+    </w:p>
+    <w:p>
+      <w:pPr>
+        <w:ind w:left="360"/>
+        <w:rPr>
+          <w:rStyle w:val="Accentuationintense"/>
+        </w:rPr>
+      </w:pPr>
+      <w:r>
+        <w:rPr>
+          <w:rStyle w:val="Accentuationintense"/>
+        </w:rPr>
+        <w:drawing>
+          <wp:inline distT="0" distB="0" distL="0" distR="0" wp14:anchorId="2CA10C22" wp14:editId="7C763581">
+            <wp:extent cx="2199992" cy="2047420"/>
+            <wp:effectExtent l="0" t="0" r="0" b="0"/>
+            <wp:docPr id="11" name="Image 11" descr="Une image contenant texte&#10;&#10;Description générée automatiquement"/>
+            <wp:cNvGraphicFramePr>
+              <a:graphicFrameLocks xmlns:a="http://schemas.openxmlformats.org/drawingml/2006/main" noChangeAspect="1"/>
+            </wp:cNvGraphicFramePr>
+            <a:graphic xmlns:a="http://schemas.openxmlformats.org/drawingml/2006/main">
+              <a:graphicData uri="http://schemas.openxmlformats.org/drawingml/2006/picture">
+                <pic:pic xmlns:pic="http://schemas.openxmlformats.org/drawingml/2006/picture">
+                  <pic:nvPicPr>
+                    <pic:cNvPr id="11" name="Image 11" descr="Une image contenant texte&#10;&#10;Description générée automatiquement"/>
+                    <pic:cNvPicPr/>
+                  </pic:nvPicPr>
+                  <pic:blipFill>
+                    <a:blip r:embed="rId17"/>
+                    <a:stretch>
+                      <a:fillRect/>
+                    </a:stretch>
+                  </pic:blipFill>
+                  <pic:spPr>
+                    <a:xfrm>
+                      <a:off x="0" y="0"/>
+                      <a:ext cx="2218741" cy="2064869"/>
+                    </a:xfrm>
+                    <a:prstGeom prst="rect">
+                      <a:avLst/>
+                    </a:prstGeom>
+                  </pic:spPr>
+                </pic:pic>
+              </a:graphicData>
+            </a:graphic>
+          </wp:inline>
+        </w:drawing>
+      </w:r>
+    </w:p>
+    <w:p>
+      <w:pPr>
+        <w:ind w:left="360"/>
+        <w:rPr>
+          <w:rStyle w:val="Accentuationintense"/>
+        </w:rPr>
+      </w:pPr>
+    </w:p>
+    <w:p>
+      <w:pPr>
+        <w:ind w:left="360"/>
+        <w:rPr>
+          <w:rStyle w:val="Accentuationintense"/>
+        </w:rPr>
+      </w:pPr>
+      <w:r>
+        <w:rPr>
+          <w:rStyle w:val="Accentuationintense"/>
+        </w:rPr>
+        <w:drawing>
+          <wp:anchor distT="0" distB="0" distL="114300" distR="114300" simplePos="0" relativeHeight="251662336" behindDoc="0" locked="0" layoutInCell="1" allowOverlap="1" wp14:anchorId="5608C50F" wp14:editId="558E6795">
+            <wp:simplePos x="0" y="0"/>
+            <wp:positionH relativeFrom="margin">
+              <wp:posOffset>3107527</wp:posOffset>
+            </wp:positionH>
+            <wp:positionV relativeFrom="margin">
+              <wp:posOffset>2823688</wp:posOffset>
+            </wp:positionV>
+            <wp:extent cx="2272030" cy="3410585"/>
+            <wp:effectExtent l="0" t="0" r="0" b="0"/>
+            <wp:wrapSquare wrapText="bothSides"/>
+            <wp:docPr id="13" name="Image 13" descr="Une image contenant texte&#10;&#10;Description générée automatiquement"/>
+            <wp:cNvGraphicFramePr>
+              <a:graphicFrameLocks xmlns:a="http://schemas.openxmlformats.org/drawingml/2006/main" noChangeAspect="1"/>
+            </wp:cNvGraphicFramePr>
+            <a:graphic xmlns:a="http://schemas.openxmlformats.org/drawingml/2006/main">
+              <a:graphicData uri="http://schemas.openxmlformats.org/drawingml/2006/picture">
+                <pic:pic xmlns:pic="http://schemas.openxmlformats.org/drawingml/2006/picture">
+                  <pic:nvPicPr>
+                    <pic:cNvPr id="13" name="Image 13" descr="Une image contenant texte&#10;&#10;Description générée automatiquement"/>
+                    <pic:cNvPicPr/>
+                  </pic:nvPicPr>
+                  <pic:blipFill>
+                    <a:blip r:embed="rId18">
+                      <a:extLst>
+                        <a:ext uri="{28A0092B-C50C-407E-A947-70E740481C1C}">
+                          <a14:useLocalDpi xmlns:a14="http://schemas.microsoft.com/office/drawing/2010/main" val="0"/>
+                        </a:ext>
+                      </a:extLst>
+                    </a:blip>
+                    <a:stretch>
+                      <a:fillRect/>
+                    </a:stretch>
+                  </pic:blipFill>
+                  <pic:spPr>
+                    <a:xfrm>
+                      <a:off x="0" y="0"/>
+                      <a:ext cx="2272030" cy="3410585"/>
+                    </a:xfrm>
+                    <a:prstGeom prst="rect">
+                      <a:avLst/>
+                    </a:prstGeom>
+                  </pic:spPr>
+                </pic:pic>
+              </a:graphicData>
+            </a:graphic>
+          </wp:anchor>
+        </w:drawing>
+      </w:r>
+      <w:r>
+        <w:rPr>
+          <w:rStyle w:val="Accentuationintense"/>
+        </w:rPr>
+        <w:drawing>
+          <wp:inline distT="0" distB="0" distL="0" distR="0" wp14:anchorId="75D7C759" wp14:editId="49C164CE">
+            <wp:extent cx="2290527" cy="3551603"/>
+            <wp:effectExtent l="0" t="0" r="0" b="0"/>
+            <wp:docPr id="12" name="Image 12" descr="Une image contenant texte&#10;&#10;Description générée automatiquement"/>
+            <wp:cNvGraphicFramePr>
+              <a:graphicFrameLocks xmlns:a="http://schemas.openxmlformats.org/drawingml/2006/main" noChangeAspect="1"/>
+            </wp:cNvGraphicFramePr>
+            <a:graphic xmlns:a="http://schemas.openxmlformats.org/drawingml/2006/main">
+              <a:graphicData uri="http://schemas.openxmlformats.org/drawingml/2006/picture">
+                <pic:pic xmlns:pic="http://schemas.openxmlformats.org/drawingml/2006/picture">
+                  <pic:nvPicPr>
+                    <pic:cNvPr id="12" name="Image 12" descr="Une image contenant texte&#10;&#10;Description générée automatiquement"/>
+                    <pic:cNvPicPr/>
+                  </pic:nvPicPr>
+                  <pic:blipFill>
+                    <a:blip r:embed="rId19"/>
+                    <a:stretch>
+                      <a:fillRect/>
+                    </a:stretch>
+                  </pic:blipFill>
+                  <pic:spPr>
+                    <a:xfrm>
+                      <a:off x="0" y="0"/>
+                      <a:ext cx="2295628" cy="3559513"/>
+                    </a:xfrm>
+                    <a:prstGeom prst="rect">
+                      <a:avLst/>
+                    </a:prstGeom>
+                  </pic:spPr>
+                </pic:pic>
+              </a:graphicData>
+            </a:graphic>
+          </wp:inline>
+        </w:drawing>
+      </w:r>
+      <w:r>
+        <w:rPr>
+          <w:noProof/>
+        </w:rPr>
+        <w:t xml:space="preserve"> </w:t>
+      </w:r>
+    </w:p>
+    <w:p>
+      <w:pPr>
+        <w:ind w:left="360"/>
+        <w:rPr>
+          <w:rStyle w:val="Accentuationintense"/>
+        </w:rPr>
+      </w:pPr>
     </w:p>
     <w:p>
       <w:pPr>
@@ -3282,7 +3531,7 @@
   <w:style w:type="paragraph" w:default="1" w:styleId="Normal">
     <w:name w:val="Normal"/>
     <w:qFormat/>
-    <w:rsid w:val="000213A9"/>
+    <w:rsid w:val="007E1455"/>
   </w:style>
   <w:style w:type="paragraph" w:styleId="Titre1">
     <w:name w:val="heading 1"/>

</xml_diff>

<commit_message>
section 10 + 11
</commit_message>
<xml_diff>
--- a/SoftwareTesting_Logboek.docx
+++ b/SoftwareTesting_Logboek.docx
@@ -2462,6 +2462,7 @@
       <w:r>
         <w:rPr>
           <w:rStyle w:val="Accentuationintense"/>
+          <w:noProof/>
         </w:rPr>
         <w:drawing>
           <wp:inline distT="0" distB="0" distL="0" distR="0" wp14:anchorId="2CA10C22" wp14:editId="7C763581">
@@ -2518,6 +2519,7 @@
       <w:r>
         <w:rPr>
           <w:rStyle w:val="Accentuationintense"/>
+          <w:noProof/>
         </w:rPr>
         <w:drawing>
           <wp:anchor distT="0" distB="0" distL="114300" distR="114300" simplePos="0" relativeHeight="251662336" behindDoc="0" locked="0" layoutInCell="1" allowOverlap="1" wp14:anchorId="5608C50F" wp14:editId="558E6795">
@@ -2572,6 +2574,7 @@
       <w:r>
         <w:rPr>
           <w:rStyle w:val="Accentuationintense"/>
+          <w:noProof/>
         </w:rPr>
         <w:drawing>
           <wp:inline distT="0" distB="0" distL="0" distR="0" wp14:anchorId="75D7C759" wp14:editId="49C164CE">
@@ -2660,6 +2663,351 @@
           <w:bCs w:val="0"/>
         </w:rPr>
         <w:t xml:space="preserve">4 </w:t>
+      </w:r>
+      <w:r>
+        <w:rPr>
+          <w:rStyle w:val="Accentuationintense"/>
+          <w:rFonts w:cstheme="minorHAnsi"/>
+          <w:b w:val="0"/>
+          <w:bCs w:val="0"/>
+        </w:rPr>
+        <w:t>uur udemy</w:t>
+      </w:r>
+    </w:p>
+    <w:p/>
+    <w:p/>
+    <w:p/>
+    <w:p/>
+    <w:p/>
+    <w:p>
+      <w:pPr>
+        <w:ind w:left="360"/>
+        <w:rPr>
+          <w:rStyle w:val="Accentuationintense"/>
+        </w:rPr>
+      </w:pPr>
+      <w:r>
+        <w:rPr>
+          <w:rStyle w:val="Accentuationintense"/>
+        </w:rPr>
+        <w:lastRenderedPageBreak/>
+        <w:t>WAT ?</w:t>
+      </w:r>
+    </w:p>
+    <w:p>
+      <w:pPr>
+        <w:ind w:left="360"/>
+        <w:rPr>
+          <w:rStyle w:val="Accentuationintense"/>
+        </w:rPr>
+      </w:pPr>
+      <w:r>
+        <w:rPr>
+          <w:rStyle w:val="Accentuationintense"/>
+        </w:rPr>
+        <w:drawing>
+          <wp:inline distT="0" distB="0" distL="0" distR="0" wp14:anchorId="36686B8D" wp14:editId="62A390DD">
+            <wp:extent cx="2362955" cy="3329142"/>
+            <wp:effectExtent l="0" t="0" r="0" b="5080"/>
+            <wp:docPr id="10" name="Image 10" descr="Une image contenant texte&#10;&#10;Description générée automatiquement"/>
+            <wp:cNvGraphicFramePr>
+              <a:graphicFrameLocks xmlns:a="http://schemas.openxmlformats.org/drawingml/2006/main" noChangeAspect="1"/>
+            </wp:cNvGraphicFramePr>
+            <a:graphic xmlns:a="http://schemas.openxmlformats.org/drawingml/2006/main">
+              <a:graphicData uri="http://schemas.openxmlformats.org/drawingml/2006/picture">
+                <pic:pic xmlns:pic="http://schemas.openxmlformats.org/drawingml/2006/picture">
+                  <pic:nvPicPr>
+                    <pic:cNvPr id="10" name="Image 10" descr="Une image contenant texte&#10;&#10;Description générée automatiquement"/>
+                    <pic:cNvPicPr/>
+                  </pic:nvPicPr>
+                  <pic:blipFill>
+                    <a:blip r:embed="rId20"/>
+                    <a:stretch>
+                      <a:fillRect/>
+                    </a:stretch>
+                  </pic:blipFill>
+                  <pic:spPr>
+                    <a:xfrm>
+                      <a:off x="0" y="0"/>
+                      <a:ext cx="2373379" cy="3343828"/>
+                    </a:xfrm>
+                    <a:prstGeom prst="rect">
+                      <a:avLst/>
+                    </a:prstGeom>
+                  </pic:spPr>
+                </pic:pic>
+              </a:graphicData>
+            </a:graphic>
+          </wp:inline>
+        </w:drawing>
+      </w:r>
+    </w:p>
+    <w:p>
+      <w:pPr>
+        <w:ind w:left="360"/>
+        <w:rPr>
+          <w:rStyle w:val="Accentuationintense"/>
+        </w:rPr>
+      </w:pPr>
+      <w:r>
+        <w:rPr>
+          <w:rStyle w:val="Accentuationintense"/>
+        </w:rPr>
+        <w:drawing>
+          <wp:inline distT="0" distB="0" distL="0" distR="0" wp14:anchorId="5A62EA90" wp14:editId="760462CA">
+            <wp:extent cx="2390115" cy="3585173"/>
+            <wp:effectExtent l="0" t="0" r="0" b="0"/>
+            <wp:docPr id="14" name="Image 14" descr="Une image contenant texte&#10;&#10;Description générée automatiquement"/>
+            <wp:cNvGraphicFramePr>
+              <a:graphicFrameLocks xmlns:a="http://schemas.openxmlformats.org/drawingml/2006/main" noChangeAspect="1"/>
+            </wp:cNvGraphicFramePr>
+            <a:graphic xmlns:a="http://schemas.openxmlformats.org/drawingml/2006/main">
+              <a:graphicData uri="http://schemas.openxmlformats.org/drawingml/2006/picture">
+                <pic:pic xmlns:pic="http://schemas.openxmlformats.org/drawingml/2006/picture">
+                  <pic:nvPicPr>
+                    <pic:cNvPr id="14" name="Image 14" descr="Une image contenant texte&#10;&#10;Description générée automatiquement"/>
+                    <pic:cNvPicPr/>
+                  </pic:nvPicPr>
+                  <pic:blipFill>
+                    <a:blip r:embed="rId21"/>
+                    <a:stretch>
+                      <a:fillRect/>
+                    </a:stretch>
+                  </pic:blipFill>
+                  <pic:spPr>
+                    <a:xfrm>
+                      <a:off x="0" y="0"/>
+                      <a:ext cx="2397148" cy="3595722"/>
+                    </a:xfrm>
+                    <a:prstGeom prst="rect">
+                      <a:avLst/>
+                    </a:prstGeom>
+                  </pic:spPr>
+                </pic:pic>
+              </a:graphicData>
+            </a:graphic>
+          </wp:inline>
+        </w:drawing>
+      </w:r>
+    </w:p>
+    <w:p>
+      <w:pPr>
+        <w:ind w:left="360"/>
+        <w:rPr>
+          <w:rStyle w:val="Accentuationintense"/>
+        </w:rPr>
+      </w:pPr>
+      <w:r>
+        <w:rPr>
+          <w:rStyle w:val="Accentuationintense"/>
+        </w:rPr>
+        <w:t>HOELANG ?</w:t>
+      </w:r>
+    </w:p>
+    <w:p>
+      <w:pPr>
+        <w:pStyle w:val="Paragraphedeliste"/>
+        <w:numPr>
+          <w:ilvl w:val="0"/>
+          <w:numId w:val="4"/>
+        </w:numPr>
+        <w:rPr>
+          <w:rStyle w:val="Accentuationintense"/>
+          <w:rFonts w:cstheme="minorHAnsi"/>
+          <w:b w:val="0"/>
+          <w:bCs w:val="0"/>
+        </w:rPr>
+      </w:pPr>
+      <w:r>
+        <w:rPr>
+          <w:rStyle w:val="Accentuationintense"/>
+          <w:rFonts w:cstheme="minorHAnsi"/>
+          <w:b w:val="0"/>
+          <w:bCs w:val="0"/>
+        </w:rPr>
+        <w:t>2</w:t>
+      </w:r>
+      <w:r>
+        <w:rPr>
+          <w:rStyle w:val="Accentuationintense"/>
+          <w:rFonts w:cstheme="minorHAnsi"/>
+          <w:b w:val="0"/>
+          <w:bCs w:val="0"/>
+        </w:rPr>
+        <w:t xml:space="preserve"> </w:t>
+      </w:r>
+      <w:r>
+        <w:rPr>
+          <w:rStyle w:val="Accentuationintense"/>
+          <w:rFonts w:cstheme="minorHAnsi"/>
+          <w:b w:val="0"/>
+          <w:bCs w:val="0"/>
+        </w:rPr>
+        <w:t>uur udemy</w:t>
+      </w:r>
+    </w:p>
+    <w:p>
+      <w:pPr>
+        <w:rPr>
+          <w:rStyle w:val="Accentuationintense"/>
+          <w:rFonts w:cstheme="minorHAnsi"/>
+          <w:b w:val="0"/>
+          <w:bCs w:val="0"/>
+        </w:rPr>
+      </w:pPr>
+    </w:p>
+    <w:p>
+      <w:pPr>
+        <w:rPr>
+          <w:rStyle w:val="Accentuationintense"/>
+          <w:rFonts w:cstheme="minorHAnsi"/>
+          <w:b w:val="0"/>
+          <w:bCs w:val="0"/>
+        </w:rPr>
+      </w:pPr>
+    </w:p>
+    <w:p>
+      <w:pPr>
+        <w:ind w:left="360"/>
+        <w:rPr>
+          <w:b/>
+          <w:bCs/>
+          <w:caps/>
+          <w:color w:val="0F1B31" w:themeColor="accent1" w:themeShade="7F"/>
+          <w:spacing w:val="10"/>
+        </w:rPr>
+      </w:pPr>
+      <w:r>
+        <w:rPr>
+          <w:rStyle w:val="Accentuationintense"/>
+        </w:rPr>
+        <w:lastRenderedPageBreak/>
+        <w:t>WAT ?</w:t>
+      </w:r>
+    </w:p>
+    <w:p>
+      <w:r>
+        <w:drawing>
+          <wp:inline distT="0" distB="0" distL="0" distR="0" wp14:anchorId="04ED82B2" wp14:editId="7A99F503">
+            <wp:extent cx="2229485" cy="3049296"/>
+            <wp:effectExtent l="0" t="0" r="0" b="0"/>
+            <wp:docPr id="15" name="Image 15" descr="Une image contenant texte&#10;&#10;Description générée automatiquement"/>
+            <wp:cNvGraphicFramePr>
+              <a:graphicFrameLocks xmlns:a="http://schemas.openxmlformats.org/drawingml/2006/main" noChangeAspect="1"/>
+            </wp:cNvGraphicFramePr>
+            <a:graphic xmlns:a="http://schemas.openxmlformats.org/drawingml/2006/main">
+              <a:graphicData uri="http://schemas.openxmlformats.org/drawingml/2006/picture">
+                <pic:pic xmlns:pic="http://schemas.openxmlformats.org/drawingml/2006/picture">
+                  <pic:nvPicPr>
+                    <pic:cNvPr id="15" name="Image 15" descr="Une image contenant texte&#10;&#10;Description générée automatiquement"/>
+                    <pic:cNvPicPr/>
+                  </pic:nvPicPr>
+                  <pic:blipFill>
+                    <a:blip r:embed="rId22"/>
+                    <a:stretch>
+                      <a:fillRect/>
+                    </a:stretch>
+                  </pic:blipFill>
+                  <pic:spPr>
+                    <a:xfrm>
+                      <a:off x="0" y="0"/>
+                      <a:ext cx="2269014" cy="3103360"/>
+                    </a:xfrm>
+                    <a:prstGeom prst="rect">
+                      <a:avLst/>
+                    </a:prstGeom>
+                  </pic:spPr>
+                </pic:pic>
+              </a:graphicData>
+            </a:graphic>
+          </wp:inline>
+        </w:drawing>
+      </w:r>
+    </w:p>
+    <w:p>
+      <w:r>
+        <w:drawing>
+          <wp:inline distT="0" distB="0" distL="0" distR="0" wp14:anchorId="69179500" wp14:editId="3F58DD95">
+            <wp:extent cx="2317687" cy="1195219"/>
+            <wp:effectExtent l="0" t="0" r="6985" b="5080"/>
+            <wp:docPr id="16" name="Image 16" descr="Une image contenant texte&#10;&#10;Description générée automatiquement"/>
+            <wp:cNvGraphicFramePr>
+              <a:graphicFrameLocks xmlns:a="http://schemas.openxmlformats.org/drawingml/2006/main" noChangeAspect="1"/>
+            </wp:cNvGraphicFramePr>
+            <a:graphic xmlns:a="http://schemas.openxmlformats.org/drawingml/2006/main">
+              <a:graphicData uri="http://schemas.openxmlformats.org/drawingml/2006/picture">
+                <pic:pic xmlns:pic="http://schemas.openxmlformats.org/drawingml/2006/picture">
+                  <pic:nvPicPr>
+                    <pic:cNvPr id="16" name="Image 16" descr="Une image contenant texte&#10;&#10;Description générée automatiquement"/>
+                    <pic:cNvPicPr/>
+                  </pic:nvPicPr>
+                  <pic:blipFill>
+                    <a:blip r:embed="rId23"/>
+                    <a:stretch>
+                      <a:fillRect/>
+                    </a:stretch>
+                  </pic:blipFill>
+                  <pic:spPr>
+                    <a:xfrm>
+                      <a:off x="0" y="0"/>
+                      <a:ext cx="2327455" cy="1200257"/>
+                    </a:xfrm>
+                    <a:prstGeom prst="rect">
+                      <a:avLst/>
+                    </a:prstGeom>
+                  </pic:spPr>
+                </pic:pic>
+              </a:graphicData>
+            </a:graphic>
+          </wp:inline>
+        </w:drawing>
+      </w:r>
+    </w:p>
+    <w:p>
+      <w:pPr>
+        <w:ind w:left="360"/>
+        <w:rPr>
+          <w:rStyle w:val="Accentuationintense"/>
+        </w:rPr>
+      </w:pPr>
+      <w:r>
+        <w:rPr>
+          <w:rStyle w:val="Accentuationintense"/>
+        </w:rPr>
+        <w:t>HOELANG ?</w:t>
+      </w:r>
+    </w:p>
+    <w:p>
+      <w:pPr>
+        <w:pStyle w:val="Paragraphedeliste"/>
+        <w:numPr>
+          <w:ilvl w:val="0"/>
+          <w:numId w:val="4"/>
+        </w:numPr>
+        <w:rPr>
+          <w:rStyle w:val="Accentuationintense"/>
+          <w:rFonts w:cstheme="minorHAnsi"/>
+          <w:b w:val="0"/>
+          <w:bCs w:val="0"/>
+        </w:rPr>
+      </w:pPr>
+      <w:r>
+        <w:rPr>
+          <w:rStyle w:val="Accentuationintense"/>
+          <w:rFonts w:cstheme="minorHAnsi"/>
+          <w:b w:val="0"/>
+          <w:bCs w:val="0"/>
+        </w:rPr>
+        <w:t>1</w:t>
+      </w:r>
+      <w:r>
+        <w:rPr>
+          <w:rStyle w:val="Accentuationintense"/>
+          <w:rFonts w:cstheme="minorHAnsi"/>
+          <w:b w:val="0"/>
+          <w:bCs w:val="0"/>
+        </w:rPr>
+        <w:t xml:space="preserve"> </w:t>
       </w:r>
       <w:r>
         <w:rPr>
@@ -3531,7 +3879,7 @@
   <w:style w:type="paragraph" w:default="1" w:styleId="Normal">
     <w:name w:val="Normal"/>
     <w:qFormat/>
-    <w:rsid w:val="007E1455"/>
+    <w:rsid w:val="006D35A6"/>
   </w:style>
   <w:style w:type="paragraph" w:styleId="Titre1">
     <w:name w:val="heading 1"/>

</xml_diff>

<commit_message>
update logboek section 12
</commit_message>
<xml_diff>
--- a/SoftwareTesting_Logboek.docx
+++ b/SoftwareTesting_Logboek.docx
@@ -1082,7 +1082,6 @@
           <w:lang w:val="nl-BE"/>
         </w:rPr>
       </w:pPr>
-      <w:proofErr w:type="gramStart"/>
       <w:r>
         <w:rPr>
           <w:rStyle w:val="Accentuationintense"/>
@@ -1090,7 +1089,6 @@
         </w:rPr>
         <w:t>WAT ?</w:t>
       </w:r>
-      <w:proofErr w:type="gramEnd"/>
     </w:p>
     <w:p>
       <w:pPr>
@@ -2704,6 +2702,7 @@
       <w:r>
         <w:rPr>
           <w:rStyle w:val="Accentuationintense"/>
+          <w:noProof/>
         </w:rPr>
         <w:drawing>
           <wp:inline distT="0" distB="0" distL="0" distR="0" wp14:anchorId="36686B8D" wp14:editId="62A390DD">
@@ -2752,6 +2751,7 @@
       <w:r>
         <w:rPr>
           <w:rStyle w:val="Accentuationintense"/>
+          <w:noProof/>
         </w:rPr>
         <w:drawing>
           <wp:inline distT="0" distB="0" distL="0" distR="0" wp14:anchorId="5A62EA90" wp14:editId="760462CA">
@@ -2887,6 +2887,9 @@
     </w:p>
     <w:p>
       <w:r>
+        <w:rPr>
+          <w:noProof/>
+        </w:rPr>
         <w:drawing>
           <wp:inline distT="0" distB="0" distL="0" distR="0" wp14:anchorId="04ED82B2" wp14:editId="7A99F503">
             <wp:extent cx="2229485" cy="3049296"/>
@@ -2926,6 +2929,9 @@
     </w:p>
     <w:p>
       <w:r>
+        <w:rPr>
+          <w:noProof/>
+        </w:rPr>
         <w:drawing>
           <wp:inline distT="0" distB="0" distL="0" distR="0" wp14:anchorId="69179500" wp14:editId="3F58DD95">
             <wp:extent cx="2317687" cy="1195219"/>
@@ -3008,6 +3014,122 @@
           <w:bCs w:val="0"/>
         </w:rPr>
         <w:t xml:space="preserve"> </w:t>
+      </w:r>
+      <w:r>
+        <w:rPr>
+          <w:rStyle w:val="Accentuationintense"/>
+          <w:rFonts w:cstheme="minorHAnsi"/>
+          <w:b w:val="0"/>
+          <w:bCs w:val="0"/>
+        </w:rPr>
+        <w:t>uur udemy</w:t>
+      </w:r>
+    </w:p>
+    <w:p/>
+    <w:p/>
+    <w:p/>
+    <w:p/>
+    <w:p/>
+    <w:p/>
+    <w:p/>
+    <w:p/>
+    <w:p/>
+    <w:p/>
+    <w:p/>
+    <w:p>
+      <w:pPr>
+        <w:ind w:left="360"/>
+        <w:rPr>
+          <w:b/>
+          <w:bCs/>
+          <w:caps/>
+          <w:color w:val="0F1B31" w:themeColor="accent1" w:themeShade="7F"/>
+          <w:spacing w:val="10"/>
+        </w:rPr>
+      </w:pPr>
+      <w:r>
+        <w:rPr>
+          <w:rStyle w:val="Accentuationintense"/>
+        </w:rPr>
+        <w:lastRenderedPageBreak/>
+        <w:t>WAT ?</w:t>
+      </w:r>
+    </w:p>
+    <w:p>
+      <w:r>
+        <w:drawing>
+          <wp:inline distT="0" distB="0" distL="0" distR="0" wp14:anchorId="096C6E54" wp14:editId="0BFD9A27">
+            <wp:extent cx="2425292" cy="3838669"/>
+            <wp:effectExtent l="0" t="0" r="0" b="0"/>
+            <wp:docPr id="19" name="Image 19" descr="Une image contenant texte&#10;&#10;Description générée automatiquement"/>
+            <wp:cNvGraphicFramePr>
+              <a:graphicFrameLocks xmlns:a="http://schemas.openxmlformats.org/drawingml/2006/main" noChangeAspect="1"/>
+            </wp:cNvGraphicFramePr>
+            <a:graphic xmlns:a="http://schemas.openxmlformats.org/drawingml/2006/main">
+              <a:graphicData uri="http://schemas.openxmlformats.org/drawingml/2006/picture">
+                <pic:pic xmlns:pic="http://schemas.openxmlformats.org/drawingml/2006/picture">
+                  <pic:nvPicPr>
+                    <pic:cNvPr id="19" name="Image 19" descr="Une image contenant texte&#10;&#10;Description générée automatiquement"/>
+                    <pic:cNvPicPr/>
+                  </pic:nvPicPr>
+                  <pic:blipFill>
+                    <a:blip r:embed="rId24"/>
+                    <a:stretch>
+                      <a:fillRect/>
+                    </a:stretch>
+                  </pic:blipFill>
+                  <pic:spPr>
+                    <a:xfrm>
+                      <a:off x="0" y="0"/>
+                      <a:ext cx="2433926" cy="3852334"/>
+                    </a:xfrm>
+                    <a:prstGeom prst="rect">
+                      <a:avLst/>
+                    </a:prstGeom>
+                  </pic:spPr>
+                </pic:pic>
+              </a:graphicData>
+            </a:graphic>
+          </wp:inline>
+        </w:drawing>
+      </w:r>
+    </w:p>
+    <w:p>
+      <w:pPr>
+        <w:ind w:left="360"/>
+        <w:rPr>
+          <w:rStyle w:val="Accentuationintense"/>
+        </w:rPr>
+      </w:pPr>
+      <w:r>
+        <w:rPr>
+          <w:rStyle w:val="Accentuationintense"/>
+        </w:rPr>
+        <w:t>HOELANG ?</w:t>
+      </w:r>
+    </w:p>
+    <w:p>
+      <w:pPr>
+        <w:pStyle w:val="Paragraphedeliste"/>
+        <w:numPr>
+          <w:ilvl w:val="0"/>
+          <w:numId w:val="4"/>
+        </w:numPr>
+        <w:rPr>
+          <w:rStyle w:val="Accentuationintense"/>
+          <w:rFonts w:cstheme="minorHAnsi"/>
+          <w:b w:val="0"/>
+          <w:bCs w:val="0"/>
+        </w:rPr>
+      </w:pPr>
+      <w:r>
+        <w:rPr>
+          <w:rStyle w:val="Accentuationintense"/>
+          <w:rFonts w:cstheme="minorHAnsi"/>
+          <w:b w:val="0"/>
+          <w:bCs w:val="0"/>
+        </w:rPr>
+        <w:t xml:space="preserve">1 </w:t>
       </w:r>
       <w:r>
         <w:rPr>
@@ -3879,7 +4001,7 @@
   <w:style w:type="paragraph" w:default="1" w:styleId="Normal">
     <w:name w:val="Normal"/>
     <w:qFormat/>
-    <w:rsid w:val="006D35A6"/>
+    <w:rsid w:val="00A1062C"/>
   </w:style>
   <w:style w:type="paragraph" w:styleId="Titre1">
     <w:name w:val="heading 1"/>

</xml_diff>